<commit_message>
Added createPickUpGame componenet that ssends the posted pickup game to the realtime database
</commit_message>
<xml_diff>
--- a/Proposal Project 5.docx
+++ b/Proposal Project 5.docx
@@ -1832,13 +1832,6 @@
           <w:lang w:val="en-US"/>
         </w:rPr>
         <w:tab/>
-      </w:r>
-      <w:r>
-        <w:rPr>
-          <w:sz w:val="28"/>
-          <w:szCs w:val="28"/>
-          <w:lang w:val="en-US"/>
-        </w:rPr>
         <w:t>-</w:t>
       </w:r>
       <w:proofErr w:type="spellStart"/>
@@ -1926,13 +1919,6 @@
           <w:lang w:val="en-US"/>
         </w:rPr>
         <w:tab/>
-      </w:r>
-      <w:r>
-        <w:rPr>
-          <w:sz w:val="28"/>
-          <w:szCs w:val="28"/>
-          <w:lang w:val="en-US"/>
-        </w:rPr>
         <w:t>-</w:t>
       </w:r>
       <w:proofErr w:type="spellStart"/>
@@ -2046,7 +2032,23 @@
           <w:szCs w:val="28"/>
           <w:lang w:val="en-US"/>
         </w:rPr>
-        <w:t>isLoggeIn</w:t>
+        <w:t>isLogge</w:t>
+      </w:r>
+      <w:r>
+        <w:rPr>
+          <w:sz w:val="28"/>
+          <w:szCs w:val="28"/>
+          <w:lang w:val="en-US"/>
+        </w:rPr>
+        <w:t>d</w:t>
+      </w:r>
+      <w:r>
+        <w:rPr>
+          <w:sz w:val="28"/>
+          <w:szCs w:val="28"/>
+          <w:lang w:val="en-US"/>
+        </w:rPr>
+        <w:t>In</w:t>
       </w:r>
       <w:proofErr w:type="spellEnd"/>
       <w:r>

</xml_diff>

<commit_message>
Added signUp and logIn
</commit_message>
<xml_diff>
--- a/Proposal Project 5.docx
+++ b/Proposal Project 5.docx
@@ -240,6 +240,24 @@
         </w:rPr>
         <w:t xml:space="preserve"> form to work properly</w:t>
       </w:r>
+      <w:r>
+        <w:rPr>
+          <w:sz w:val="28"/>
+          <w:szCs w:val="28"/>
+          <w:lang w:val="en-US"/>
+        </w:rPr>
+        <w:t xml:space="preserve"> </w:t>
+      </w:r>
+      <w:r>
+        <w:rPr>
+          <w:b/>
+          <w:bCs/>
+          <w:sz w:val="28"/>
+          <w:szCs w:val="28"/>
+          <w:lang w:val="en-US"/>
+        </w:rPr>
+        <w:t>DONE</w:t>
+      </w:r>
     </w:p>
     <w:p>
       <w:pPr>
@@ -262,6 +280,24 @@
         </w:rPr>
         <w:t>Get the ‘Post a pickup game’ form to work and be delivered to firebase</w:t>
       </w:r>
+      <w:r>
+        <w:rPr>
+          <w:sz w:val="28"/>
+          <w:szCs w:val="28"/>
+          <w:lang w:val="en-US"/>
+        </w:rPr>
+        <w:t xml:space="preserve"> </w:t>
+      </w:r>
+      <w:r>
+        <w:rPr>
+          <w:b/>
+          <w:bCs/>
+          <w:sz w:val="28"/>
+          <w:szCs w:val="28"/>
+          <w:lang w:val="en-US"/>
+        </w:rPr>
+        <w:t>DONE</w:t>
+      </w:r>
     </w:p>
     <w:p>
       <w:pPr>
@@ -284,6 +320,16 @@
         </w:rPr>
         <w:t>Let the recent post be in a user’s timeline</w:t>
       </w:r>
+      <w:r>
+        <w:rPr>
+          <w:b/>
+          <w:bCs/>
+          <w:sz w:val="28"/>
+          <w:szCs w:val="28"/>
+          <w:lang w:val="en-US"/>
+        </w:rPr>
+        <w:t xml:space="preserve"> DONE</w:t>
+      </w:r>
     </w:p>
     <w:p>
       <w:pPr>
@@ -391,6 +437,24 @@
         </w:rPr>
         <w:t xml:space="preserve"> / Password</w:t>
       </w:r>
+      <w:r>
+        <w:rPr>
+          <w:sz w:val="28"/>
+          <w:szCs w:val="28"/>
+          <w:lang w:val="en-US"/>
+        </w:rPr>
+        <w:t xml:space="preserve"> </w:t>
+      </w:r>
+      <w:r>
+        <w:rPr>
+          <w:b/>
+          <w:bCs/>
+          <w:sz w:val="28"/>
+          <w:szCs w:val="28"/>
+          <w:lang w:val="en-US"/>
+        </w:rPr>
+        <w:t>DONE</w:t>
+      </w:r>
     </w:p>
     <w:p>
       <w:pPr>
@@ -413,6 +477,14 @@
         </w:rPr>
         <w:t>Join and Pass Button</w:t>
       </w:r>
+      <w:r>
+        <w:rPr>
+          <w:sz w:val="28"/>
+          <w:szCs w:val="28"/>
+          <w:lang w:val="en-US"/>
+        </w:rPr>
+        <w:t xml:space="preserve"> </w:t>
+      </w:r>
     </w:p>
     <w:p>
       <w:pPr>
@@ -457,6 +529,24 @@
         </w:rPr>
         <w:t>Adding Geolocation to the page</w:t>
       </w:r>
+      <w:r>
+        <w:rPr>
+          <w:sz w:val="28"/>
+          <w:szCs w:val="28"/>
+          <w:lang w:val="en-US"/>
+        </w:rPr>
+        <w:t xml:space="preserve"> </w:t>
+      </w:r>
+      <w:r>
+        <w:rPr>
+          <w:b/>
+          <w:bCs/>
+          <w:sz w:val="28"/>
+          <w:szCs w:val="28"/>
+          <w:lang w:val="en-US"/>
+        </w:rPr>
+        <w:t>DONE</w:t>
+      </w:r>
     </w:p>
     <w:p>
       <w:pPr>
@@ -499,6 +589,28 @@
           <w:szCs w:val="28"/>
           <w:lang w:val="en-US"/>
         </w:rPr>
+        <w:t xml:space="preserve">Adding Maps </w:t>
+      </w:r>
+    </w:p>
+    <w:p>
+      <w:pPr>
+        <w:pStyle w:val="ListParagraph"/>
+        <w:numPr>
+          <w:ilvl w:val="0"/>
+          <w:numId w:val="2"/>
+        </w:numPr>
+        <w:rPr>
+          <w:sz w:val="28"/>
+          <w:szCs w:val="28"/>
+          <w:lang w:val="en-US"/>
+        </w:rPr>
+      </w:pPr>
+      <w:r>
+        <w:rPr>
+          <w:sz w:val="28"/>
+          <w:szCs w:val="28"/>
+          <w:lang w:val="en-US"/>
+        </w:rPr>
         <w:t xml:space="preserve"> Adding other authorization using Facebook or </w:t>
       </w:r>
       <w:proofErr w:type="spellStart"/>
@@ -1625,6 +1737,7 @@
           <w:szCs w:val="28"/>
           <w:lang w:val="en-US"/>
         </w:rPr>
+        <w:lastRenderedPageBreak/>
         <w:tab/>
         <w:t xml:space="preserve">Some of the components I will needing for </w:t>
       </w:r>
@@ -1685,7 +1798,6 @@
           <w:szCs w:val="28"/>
           <w:lang w:val="en-US"/>
         </w:rPr>
-        <w:lastRenderedPageBreak/>
         <w:tab/>
         <w:t>-</w:t>
       </w:r>
@@ -2750,6 +2862,7 @@
           <w:szCs w:val="28"/>
           <w:lang w:val="en-US"/>
         </w:rPr>
+        <w:lastRenderedPageBreak/>
         <w:t>-</w:t>
       </w:r>
       <w:r>
@@ -2831,6 +2944,126 @@
         </w:rPr>
         <w:tab/>
         <w:t>Post Component Will receive the props</w:t>
+      </w:r>
+    </w:p>
+    <w:p>
+      <w:pPr>
+        <w:ind w:left="720" w:hanging="400"/>
+        <w:rPr>
+          <w:sz w:val="28"/>
+          <w:szCs w:val="28"/>
+          <w:lang w:val="en-US"/>
+        </w:rPr>
+      </w:pPr>
+    </w:p>
+    <w:p>
+      <w:pPr>
+        <w:ind w:left="720" w:hanging="400"/>
+        <w:rPr>
+          <w:sz w:val="28"/>
+          <w:szCs w:val="28"/>
+          <w:lang w:val="en-US"/>
+        </w:rPr>
+      </w:pPr>
+    </w:p>
+    <w:p>
+      <w:pPr>
+        <w:ind w:left="720" w:hanging="400"/>
+        <w:rPr>
+          <w:b/>
+          <w:bCs/>
+          <w:sz w:val="28"/>
+          <w:szCs w:val="28"/>
+          <w:lang w:val="en-US"/>
+        </w:rPr>
+      </w:pPr>
+      <w:r>
+        <w:rPr>
+          <w:b/>
+          <w:bCs/>
+          <w:sz w:val="28"/>
+          <w:szCs w:val="28"/>
+          <w:lang w:val="en-US"/>
+        </w:rPr>
+        <w:t xml:space="preserve">Library to </w:t>
+      </w:r>
+      <w:r>
+        <w:rPr>
+          <w:b/>
+          <w:bCs/>
+          <w:sz w:val="28"/>
+          <w:szCs w:val="28"/>
+          <w:lang w:val="en-US"/>
+        </w:rPr>
+        <w:t>U</w:t>
+      </w:r>
+      <w:r>
+        <w:rPr>
+          <w:b/>
+          <w:bCs/>
+          <w:sz w:val="28"/>
+          <w:szCs w:val="28"/>
+          <w:lang w:val="en-US"/>
+        </w:rPr>
+        <w:t>se</w:t>
+      </w:r>
+      <w:r>
+        <w:rPr>
+          <w:b/>
+          <w:bCs/>
+          <w:sz w:val="28"/>
+          <w:szCs w:val="28"/>
+          <w:lang w:val="en-US"/>
+        </w:rPr>
+        <w:t xml:space="preserve">: </w:t>
+      </w:r>
+    </w:p>
+    <w:p>
+      <w:pPr>
+        <w:ind w:left="720" w:hanging="400"/>
+        <w:rPr>
+          <w:b/>
+          <w:bCs/>
+          <w:sz w:val="28"/>
+          <w:szCs w:val="28"/>
+          <w:lang w:val="en-US"/>
+        </w:rPr>
+      </w:pPr>
+    </w:p>
+    <w:p>
+      <w:pPr>
+        <w:ind w:left="720" w:hanging="400"/>
+        <w:rPr>
+          <w:sz w:val="28"/>
+          <w:szCs w:val="28"/>
+          <w:lang w:val="en-US"/>
+        </w:rPr>
+      </w:pPr>
+      <w:r>
+        <w:rPr>
+          <w:sz w:val="28"/>
+          <w:szCs w:val="28"/>
+          <w:lang w:val="en-US"/>
+        </w:rPr>
+        <w:t>Framer motion</w:t>
+      </w:r>
+    </w:p>
+    <w:p>
+      <w:pPr>
+        <w:ind w:left="720" w:hanging="400"/>
+        <w:rPr>
+          <w:sz w:val="28"/>
+          <w:szCs w:val="28"/>
+          <w:lang w:val="en-US"/>
+        </w:rPr>
+      </w:pPr>
+      <w:r>
+        <w:rPr>
+          <w:sz w:val="28"/>
+          <w:szCs w:val="28"/>
+          <w:lang w:val="en-US"/>
+        </w:rPr>
+        <w:t xml:space="preserve">Sweet alert </w:t>
       </w:r>
     </w:p>
     <w:sectPr>

</xml_diff>